<commit_message>
made it so the maze gets bigger after each time the players gets all the points
</commit_message>
<xml_diff>
--- a/documents/CSY1063 AS2 Checklist Template.docx
+++ b/documents/CSY1063 AS2 Checklist Template.docx
@@ -63,7 +63,6 @@
               <w14:uncheckedState w14:val="2610" w14:font="MS Gothic"/>
             </w14:checkbox>
           </w:sdtPr>
-          <w:sdtEndPr/>
           <w:sdtContent>
             <w:tc>
               <w:tcPr>
@@ -120,7 +119,6 @@
               <w14:uncheckedState w14:val="2610" w14:font="MS Gothic"/>
             </w14:checkbox>
           </w:sdtPr>
-          <w:sdtEndPr/>
           <w:sdtContent>
             <w:tc>
               <w:tcPr>
@@ -176,7 +174,6 @@
               <w14:uncheckedState w14:val="2610" w14:font="MS Gothic"/>
             </w14:checkbox>
           </w:sdtPr>
-          <w:sdtEndPr/>
           <w:sdtContent>
             <w:tc>
               <w:tcPr>
@@ -242,7 +239,6 @@
               <w14:uncheckedState w14:val="2610" w14:font="MS Gothic"/>
             </w14:checkbox>
           </w:sdtPr>
-          <w:sdtEndPr/>
           <w:sdtContent>
             <w:tc>
               <w:tcPr>
@@ -307,7 +303,6 @@
               <w14:uncheckedState w14:val="2610" w14:font="MS Gothic"/>
             </w14:checkbox>
           </w:sdtPr>
-          <w:sdtEndPr/>
           <w:sdtContent>
             <w:tc>
               <w:tcPr>
@@ -364,7 +359,6 @@
               <w14:uncheckedState w14:val="2610" w14:font="MS Gothic"/>
             </w14:checkbox>
           </w:sdtPr>
-          <w:sdtEndPr/>
           <w:sdtContent>
             <w:tc>
               <w:tcPr>
@@ -420,7 +414,6 @@
               <w14:uncheckedState w14:val="2610" w14:font="MS Gothic"/>
             </w14:checkbox>
           </w:sdtPr>
-          <w:sdtEndPr/>
           <w:sdtContent>
             <w:tc>
               <w:tcPr>
@@ -482,7 +475,6 @@
               <w14:uncheckedState w14:val="2610" w14:font="MS Gothic"/>
             </w14:checkbox>
           </w:sdtPr>
-          <w:sdtEndPr/>
           <w:sdtContent>
             <w:tc>
               <w:tcPr>
@@ -538,7 +530,6 @@
               <w14:uncheckedState w14:val="2610" w14:font="MS Gothic"/>
             </w14:checkbox>
           </w:sdtPr>
-          <w:sdtEndPr/>
           <w:sdtContent>
             <w:tc>
               <w:tcPr>
@@ -609,7 +600,6 @@
               <w14:uncheckedState w14:val="2610" w14:font="MS Gothic"/>
             </w14:checkbox>
           </w:sdtPr>
-          <w:sdtEndPr/>
           <w:sdtContent>
             <w:tc>
               <w:tcPr>
@@ -672,7 +662,6 @@
               <w14:uncheckedState w14:val="2610" w14:font="MS Gothic"/>
             </w14:checkbox>
           </w:sdtPr>
-          <w:sdtEndPr/>
           <w:sdtContent>
             <w:tc>
               <w:tcPr>
@@ -740,7 +729,6 @@
               <w14:uncheckedState w14:val="2610" w14:font="MS Gothic"/>
             </w14:checkbox>
           </w:sdtPr>
-          <w:sdtEndPr/>
           <w:sdtContent>
             <w:tc>
               <w:tcPr>
@@ -790,7 +778,6 @@
               <w14:uncheckedState w14:val="2610" w14:font="MS Gothic"/>
             </w14:checkbox>
           </w:sdtPr>
-          <w:sdtEndPr/>
           <w:sdtContent>
             <w:tc>
               <w:tcPr>
@@ -853,7 +840,6 @@
               <w14:uncheckedState w14:val="2610" w14:font="MS Gothic"/>
             </w14:checkbox>
           </w:sdtPr>
-          <w:sdtEndPr/>
           <w:sdtContent>
             <w:tc>
               <w:tcPr>
@@ -903,7 +889,6 @@
               <w14:uncheckedState w14:val="2610" w14:font="MS Gothic"/>
             </w14:checkbox>
           </w:sdtPr>
-          <w:sdtEndPr/>
           <w:sdtContent>
             <w:tc>
               <w:tcPr>
@@ -957,7 +942,6 @@
               <w14:uncheckedState w14:val="2610" w14:font="MS Gothic"/>
             </w14:checkbox>
           </w:sdtPr>
-          <w:sdtEndPr/>
           <w:sdtContent>
             <w:tc>
               <w:tcPr>
@@ -1035,7 +1019,6 @@
               <w14:uncheckedState w14:val="2610" w14:font="MS Gothic"/>
             </w14:checkbox>
           </w:sdtPr>
-          <w:sdtEndPr/>
           <w:sdtContent>
             <w:tc>
               <w:tcPr>
@@ -1085,7 +1068,6 @@
               <w14:uncheckedState w14:val="2610" w14:font="MS Gothic"/>
             </w14:checkbox>
           </w:sdtPr>
-          <w:sdtEndPr/>
           <w:sdtContent>
             <w:tc>
               <w:tcPr>
@@ -1132,7 +1114,6 @@
               <w14:uncheckedState w14:val="2610" w14:font="MS Gothic"/>
             </w14:checkbox>
           </w:sdtPr>
-          <w:sdtEndPr/>
           <w:sdtContent>
             <w:tc>
               <w:tcPr>
@@ -1182,7 +1163,6 @@
               <w14:uncheckedState w14:val="2610" w14:font="MS Gothic"/>
             </w14:checkbox>
           </w:sdtPr>
-          <w:sdtEndPr/>
           <w:sdtContent>
             <w:tc>
               <w:tcPr>
@@ -1248,7 +1228,6 @@
               <w14:uncheckedState w14:val="2610" w14:font="MS Gothic"/>
             </w14:checkbox>
           </w:sdtPr>
-          <w:sdtEndPr/>
           <w:sdtContent>
             <w:tc>
               <w:tcPr>
@@ -1322,7 +1301,6 @@
               <w14:uncheckedState w14:val="2610" w14:font="MS Gothic"/>
             </w14:checkbox>
           </w:sdtPr>
-          <w:sdtEndPr/>
           <w:sdtContent>
             <w:tc>
               <w:tcPr>
@@ -1379,7 +1357,6 @@
               <w14:uncheckedState w14:val="2610" w14:font="MS Gothic"/>
             </w14:checkbox>
           </w:sdtPr>
-          <w:sdtEndPr/>
           <w:sdtContent>
             <w:tc>
               <w:tcPr>
@@ -1438,7 +1415,6 @@
               <w14:uncheckedState w14:val="2610" w14:font="MS Gothic"/>
             </w14:checkbox>
           </w:sdtPr>
-          <w:sdtEndPr/>
           <w:sdtContent>
             <w:tc>
               <w:tcPr>
@@ -1488,7 +1464,6 @@
               <w14:uncheckedState w14:val="2610" w14:font="MS Gothic"/>
             </w14:checkbox>
           </w:sdtPr>
-          <w:sdtEndPr/>
           <w:sdtContent>
             <w:tc>
               <w:tcPr>
@@ -1533,12 +1508,245 @@
           <w:sdtPr>
             <w:id w:val="-457725864"/>
             <w14:checkbox>
+              <w14:checked w14:val="1"/>
+              <w14:checkedState w14:val="2612" w14:font="MS Gothic"/>
+              <w14:uncheckedState w14:val="2610" w14:font="MS Gothic"/>
+            </w14:checkbox>
+          </w:sdtPr>
+          <w:sdtContent>
+            <w:tc>
+              <w:tcPr>
+                <w:tcW w:w="941" w:type="dxa"/>
+                <w:shd w:val="clear" w:color="auto" w:fill="auto"/>
+                <w:vAlign w:val="center"/>
+              </w:tcPr>
+              <w:p>
+                <w:pPr>
+                  <w:jc w:val="center"/>
+                </w:pPr>
+                <w:r>
+                  <w:rPr>
+                    <w:rFonts w:ascii="MS Gothic" w:eastAsia="MS Gothic" w:hAnsi="MS Gothic" w:hint="eastAsia"/>
+                  </w:rPr>
+                  <w:t>☒</w:t>
+                </w:r>
+              </w:p>
+            </w:tc>
+          </w:sdtContent>
+        </w:sdt>
+      </w:tr>
+      <w:tr>
+        <w:trPr>
+          <w:trHeight w:val="425"/>
+        </w:trPr>
+        <w:tc>
+          <w:tcPr>
+            <w:tcW w:w="8075" w:type="dxa"/>
+            <w:vAlign w:val="center"/>
+          </w:tcPr>
+          <w:p>
+            <w:r>
+              <w:lastRenderedPageBreak/>
+              <w:t>Remove a life instead of the Game Over/restart button when the player collides with an enemy.</w:t>
+            </w:r>
+          </w:p>
+        </w:tc>
+        <w:sdt>
+          <w:sdtPr>
+            <w:id w:val="1620339841"/>
+            <w14:checkbox>
+              <w14:checked w14:val="1"/>
+              <w14:checkedState w14:val="2612" w14:font="MS Gothic"/>
+              <w14:uncheckedState w14:val="2610" w14:font="MS Gothic"/>
+            </w14:checkbox>
+          </w:sdtPr>
+          <w:sdtContent>
+            <w:tc>
+              <w:tcPr>
+                <w:tcW w:w="941" w:type="dxa"/>
+                <w:shd w:val="clear" w:color="auto" w:fill="auto"/>
+                <w:vAlign w:val="center"/>
+              </w:tcPr>
+              <w:p>
+                <w:pPr>
+                  <w:jc w:val="center"/>
+                </w:pPr>
+                <w:r>
+                  <w:rPr>
+                    <w:rFonts w:ascii="MS Gothic" w:eastAsia="MS Gothic" w:hAnsi="MS Gothic" w:hint="eastAsia"/>
+                  </w:rPr>
+                  <w:t>☒</w:t>
+                </w:r>
+              </w:p>
+            </w:tc>
+          </w:sdtContent>
+        </w:sdt>
+      </w:tr>
+      <w:tr>
+        <w:trPr>
+          <w:trHeight w:val="425"/>
+        </w:trPr>
+        <w:tc>
+          <w:tcPr>
+            <w:tcW w:w="8075" w:type="dxa"/>
+            <w:vAlign w:val="center"/>
+          </w:tcPr>
+          <w:p>
+            <w:pPr>
+              <w:pStyle w:val="ListParagraph"/>
+              <w:numPr>
+                <w:ilvl w:val="0"/>
+                <w:numId w:val="1"/>
+              </w:numPr>
+            </w:pPr>
+            <w:r>
+              <w:t>Add the hit class and prevent the player from moving for 1.5</w:t>
+            </w:r>
+            <w:r>
+              <w:t xml:space="preserve"> </w:t>
+            </w:r>
+            <w:r>
+              <w:t xml:space="preserve">seconds while the animation </w:t>
+            </w:r>
+            <w:r>
+              <w:t>plays.</w:t>
+            </w:r>
+          </w:p>
+        </w:tc>
+        <w:sdt>
+          <w:sdtPr>
+            <w:id w:val="2122640111"/>
+            <w14:checkbox>
+              <w14:checked w14:val="1"/>
+              <w14:checkedState w14:val="2612" w14:font="MS Gothic"/>
+              <w14:uncheckedState w14:val="2610" w14:font="MS Gothic"/>
+            </w14:checkbox>
+          </w:sdtPr>
+          <w:sdtContent>
+            <w:tc>
+              <w:tcPr>
+                <w:tcW w:w="941" w:type="dxa"/>
+                <w:shd w:val="clear" w:color="auto" w:fill="auto"/>
+                <w:vAlign w:val="center"/>
+              </w:tcPr>
+              <w:p>
+                <w:pPr>
+                  <w:jc w:val="center"/>
+                </w:pPr>
+                <w:r>
+                  <w:rPr>
+                    <w:rFonts w:ascii="MS Gothic" w:eastAsia="MS Gothic" w:hAnsi="MS Gothic" w:hint="eastAsia"/>
+                  </w:rPr>
+                  <w:t>☒</w:t>
+                </w:r>
+              </w:p>
+            </w:tc>
+          </w:sdtContent>
+        </w:sdt>
+      </w:tr>
+      <w:tr>
+        <w:trPr>
+          <w:trHeight w:val="425"/>
+        </w:trPr>
+        <w:tc>
+          <w:tcPr>
+            <w:tcW w:w="8075" w:type="dxa"/>
+            <w:vAlign w:val="center"/>
+          </w:tcPr>
+          <w:p>
+            <w:r>
+              <w:t>Display the game over/restart button when all three lives are lost.</w:t>
+            </w:r>
+          </w:p>
+        </w:tc>
+        <w:sdt>
+          <w:sdtPr>
+            <w:id w:val="1918428680"/>
+            <w14:checkbox>
+              <w14:checked w14:val="1"/>
+              <w14:checkedState w14:val="2612" w14:font="MS Gothic"/>
+              <w14:uncheckedState w14:val="2610" w14:font="MS Gothic"/>
+            </w14:checkbox>
+          </w:sdtPr>
+          <w:sdtContent>
+            <w:tc>
+              <w:tcPr>
+                <w:tcW w:w="941" w:type="dxa"/>
+                <w:shd w:val="clear" w:color="auto" w:fill="auto"/>
+                <w:vAlign w:val="center"/>
+              </w:tcPr>
+              <w:p>
+                <w:pPr>
+                  <w:jc w:val="center"/>
+                </w:pPr>
+                <w:r>
+                  <w:rPr>
+                    <w:rFonts w:ascii="MS Gothic" w:eastAsia="MS Gothic" w:hAnsi="MS Gothic" w:hint="eastAsia"/>
+                  </w:rPr>
+                  <w:t>☒</w:t>
+                </w:r>
+              </w:p>
+            </w:tc>
+          </w:sdtContent>
+        </w:sdt>
+      </w:tr>
+      <w:tr>
+        <w:trPr>
+          <w:trHeight w:val="425"/>
+        </w:trPr>
+        <w:tc>
+          <w:tcPr>
+            <w:tcW w:w="9016" w:type="dxa"/>
+            <w:gridSpan w:val="2"/>
+            <w:shd w:val="clear" w:color="auto" w:fill="F2F2F2" w:themeFill="background1" w:themeFillShade="F2"/>
+            <w:vAlign w:val="center"/>
+          </w:tcPr>
+          <w:p>
+            <w:r>
+              <w:t>A+ to A-</w:t>
+            </w:r>
+          </w:p>
+        </w:tc>
+      </w:tr>
+      <w:tr>
+        <w:trPr>
+          <w:trHeight w:val="425"/>
+        </w:trPr>
+        <w:tc>
+          <w:tcPr>
+            <w:tcW w:w="8075" w:type="dxa"/>
+            <w:vAlign w:val="center"/>
+          </w:tcPr>
+          <w:p>
+            <w:r>
+              <w:t>Once all the points are collected</w:t>
+            </w:r>
+            <w:r>
+              <w:t>,</w:t>
+            </w:r>
+            <w:r>
+              <w:t xml:space="preserve"> reconfigure the maze </w:t>
+            </w:r>
+            <w:r>
+              <w:t xml:space="preserve">and </w:t>
+            </w:r>
+            <w:r>
+              <w:t>create a new layout for each level</w:t>
+            </w:r>
+            <w:r>
+              <w:t>.</w:t>
+            </w:r>
+          </w:p>
+        </w:tc>
+        <w:sdt>
+          <w:sdtPr>
+            <w:id w:val="1858696829"/>
+            <w14:checkbox>
               <w14:checked w14:val="0"/>
               <w14:checkedState w14:val="2612" w14:font="MS Gothic"/>
               <w14:uncheckedState w14:val="2610" w14:font="MS Gothic"/>
             </w14:checkbox>
           </w:sdtPr>
-          <w:sdtEndPr/>
           <w:sdtContent>
             <w:tc>
               <w:tcPr>
@@ -1571,22 +1779,42 @@
             <w:vAlign w:val="center"/>
           </w:tcPr>
           <w:p>
-            <w:r>
-              <w:lastRenderedPageBreak/>
-              <w:t>Remove a life instead of the Game Over/restart button when the player collides with an enemy.</w:t>
+            <w:pPr>
+              <w:pStyle w:val="ListParagraph"/>
+              <w:numPr>
+                <w:ilvl w:val="0"/>
+                <w:numId w:val="1"/>
+              </w:numPr>
+            </w:pPr>
+            <w:r>
+              <w:t>Implement increasing difficulty</w:t>
+            </w:r>
+            <w:r>
+              <w:t>. A</w:t>
+            </w:r>
+            <w:r>
+              <w:t>s the game goes on</w:t>
+            </w:r>
+            <w:r>
+              <w:t>,</w:t>
+            </w:r>
+            <w:r>
+              <w:t xml:space="preserve"> it should get more challenging</w:t>
+            </w:r>
+            <w:r>
+              <w:t>.</w:t>
             </w:r>
           </w:p>
         </w:tc>
         <w:sdt>
           <w:sdtPr>
-            <w:id w:val="1620339841"/>
+            <w:id w:val="-941141868"/>
             <w14:checkbox>
               <w14:checked w14:val="0"/>
               <w14:checkedState w14:val="2612" w14:font="MS Gothic"/>
               <w14:uncheckedState w14:val="2610" w14:font="MS Gothic"/>
             </w14:checkbox>
           </w:sdtPr>
-          <w:sdtEndPr/>
           <w:sdtContent>
             <w:tc>
               <w:tcPr>
@@ -1619,6 +1847,58 @@
             <w:vAlign w:val="center"/>
           </w:tcPr>
           <w:p>
+            <w:r>
+              <w:t xml:space="preserve">Create an infinite number of levels (not premade mazes but </w:t>
+            </w:r>
+            <w:r>
+              <w:t>randomly</w:t>
+            </w:r>
+            <w:r>
+              <w:t xml:space="preserve"> created)</w:t>
+            </w:r>
+          </w:p>
+        </w:tc>
+        <w:sdt>
+          <w:sdtPr>
+            <w:id w:val="-415404537"/>
+            <w14:checkbox>
+              <w14:checked w14:val="1"/>
+              <w14:checkedState w14:val="2612" w14:font="MS Gothic"/>
+              <w14:uncheckedState w14:val="2610" w14:font="MS Gothic"/>
+            </w14:checkbox>
+          </w:sdtPr>
+          <w:sdtContent>
+            <w:tc>
+              <w:tcPr>
+                <w:tcW w:w="941" w:type="dxa"/>
+                <w:shd w:val="clear" w:color="auto" w:fill="auto"/>
+                <w:vAlign w:val="center"/>
+              </w:tcPr>
+              <w:p>
+                <w:pPr>
+                  <w:jc w:val="center"/>
+                </w:pPr>
+                <w:r>
+                  <w:rPr>
+                    <w:rFonts w:ascii="MS Gothic" w:eastAsia="MS Gothic" w:hAnsi="MS Gothic" w:hint="eastAsia"/>
+                  </w:rPr>
+                  <w:t>☒</w:t>
+                </w:r>
+              </w:p>
+            </w:tc>
+          </w:sdtContent>
+        </w:sdt>
+      </w:tr>
+      <w:tr>
+        <w:trPr>
+          <w:trHeight w:val="425"/>
+        </w:trPr>
+        <w:tc>
+          <w:tcPr>
+            <w:tcW w:w="8075" w:type="dxa"/>
+            <w:vAlign w:val="center"/>
+          </w:tcPr>
+          <w:p>
             <w:pPr>
               <w:pStyle w:val="ListParagraph"/>
               <w:numPr>
@@ -1627,29 +1907,31 @@
               </w:numPr>
             </w:pPr>
             <w:r>
-              <w:t>Add the hit class and prevent the player from moving for 1.5</w:t>
+              <w:t>Prevent an impossible</w:t>
+            </w:r>
+            <w:r>
+              <w:t>-to-</w:t>
+            </w:r>
+            <w:r>
+              <w:t>solve maze</w:t>
+            </w:r>
+            <w:r>
+              <w:t>.</w:t>
             </w:r>
             <w:r>
               <w:t xml:space="preserve"> </w:t>
-            </w:r>
-            <w:r>
-              <w:t xml:space="preserve">seconds while the animation </w:t>
-            </w:r>
-            <w:r>
-              <w:t>plays.</w:t>
             </w:r>
           </w:p>
         </w:tc>
         <w:sdt>
           <w:sdtPr>
-            <w:id w:val="2122640111"/>
+            <w:id w:val="1682546810"/>
             <w14:checkbox>
               <w14:checked w14:val="0"/>
               <w14:checkedState w14:val="2612" w14:font="MS Gothic"/>
               <w14:uncheckedState w14:val="2610" w14:font="MS Gothic"/>
             </w14:checkbox>
           </w:sdtPr>
-          <w:sdtEndPr/>
           <w:sdtContent>
             <w:tc>
               <w:tcPr>
@@ -1683,20 +1965,80 @@
           </w:tcPr>
           <w:p>
             <w:r>
-              <w:t>Display the game over/restart button when all three lives are lost.</w:t>
+              <w:t xml:space="preserve">Add </w:t>
+            </w:r>
+            <w:r>
+              <w:t>two</w:t>
+            </w:r>
+            <w:r>
+              <w:t xml:space="preserve"> </w:t>
+            </w:r>
+            <w:r>
+              <w:t>unique</w:t>
+            </w:r>
+            <w:r>
+              <w:t xml:space="preserve"> feature</w:t>
+            </w:r>
+            <w:r>
+              <w:t>s</w:t>
+            </w:r>
+            <w:r>
+              <w:t xml:space="preserve"> to the game</w:t>
+            </w:r>
+            <w:r>
+              <w:t>. T</w:t>
+            </w:r>
+            <w:r>
+              <w:t>he better the feature</w:t>
+            </w:r>
+            <w:r>
+              <w:t>,</w:t>
+            </w:r>
+            <w:r>
+              <w:t xml:space="preserve"> the more marks</w:t>
+            </w:r>
+          </w:p>
+        </w:tc>
+        <w:tc>
+          <w:tcPr>
+            <w:tcW w:w="941" w:type="dxa"/>
+            <w:shd w:val="clear" w:color="auto" w:fill="auto"/>
+            <w:vAlign w:val="center"/>
+          </w:tcPr>
+          <w:p/>
+        </w:tc>
+      </w:tr>
+      <w:tr>
+        <w:trPr>
+          <w:trHeight w:val="425"/>
+        </w:trPr>
+        <w:tc>
+          <w:tcPr>
+            <w:tcW w:w="8075" w:type="dxa"/>
+            <w:vAlign w:val="center"/>
+          </w:tcPr>
+          <w:p>
+            <w:pPr>
+              <w:pStyle w:val="ListParagraph"/>
+              <w:numPr>
+                <w:ilvl w:val="0"/>
+                <w:numId w:val="1"/>
+              </w:numPr>
+            </w:pPr>
+            <w:r>
+              <w:t>Feature One (replace with the feature)</w:t>
             </w:r>
           </w:p>
         </w:tc>
         <w:sdt>
           <w:sdtPr>
-            <w:id w:val="1918428680"/>
+            <w:id w:val="493919526"/>
             <w14:checkbox>
               <w14:checked w14:val="0"/>
               <w14:checkedState w14:val="2612" w14:font="MS Gothic"/>
               <w14:uncheckedState w14:val="2610" w14:font="MS Gothic"/>
             </w14:checkbox>
           </w:sdtPr>
-          <w:sdtEndPr/>
           <w:sdtContent>
             <w:tc>
               <w:tcPr>
@@ -1725,58 +2067,31 @@
         </w:trPr>
         <w:tc>
           <w:tcPr>
-            <w:tcW w:w="9016" w:type="dxa"/>
-            <w:gridSpan w:val="2"/>
-            <w:shd w:val="clear" w:color="auto" w:fill="F2F2F2" w:themeFill="background1" w:themeFillShade="F2"/>
-            <w:vAlign w:val="center"/>
-          </w:tcPr>
-          <w:p>
-            <w:r>
-              <w:t>A+ to A-</w:t>
-            </w:r>
-          </w:p>
-        </w:tc>
-      </w:tr>
-      <w:tr>
-        <w:trPr>
-          <w:trHeight w:val="425"/>
-        </w:trPr>
-        <w:tc>
-          <w:tcPr>
             <w:tcW w:w="8075" w:type="dxa"/>
             <w:vAlign w:val="center"/>
           </w:tcPr>
           <w:p>
-            <w:r>
-              <w:t>Once all the points are collected</w:t>
-            </w:r>
-            <w:r>
-              <w:t>,</w:t>
-            </w:r>
-            <w:r>
-              <w:t xml:space="preserve"> reconfigure the maze </w:t>
-            </w:r>
-            <w:r>
-              <w:t xml:space="preserve">and </w:t>
-            </w:r>
-            <w:r>
-              <w:t>create a new layout for each level</w:t>
-            </w:r>
-            <w:r>
-              <w:t>.</w:t>
+            <w:pPr>
+              <w:pStyle w:val="ListParagraph"/>
+              <w:numPr>
+                <w:ilvl w:val="0"/>
+                <w:numId w:val="1"/>
+              </w:numPr>
+            </w:pPr>
+            <w:r>
+              <w:t>Feature Two (replace with the feature)</w:t>
             </w:r>
           </w:p>
         </w:tc>
         <w:sdt>
           <w:sdtPr>
-            <w:id w:val="1858696829"/>
+            <w:id w:val="-773941326"/>
             <w14:checkbox>
               <w14:checked w14:val="0"/>
               <w14:checkedState w14:val="2612" w14:font="MS Gothic"/>
               <w14:uncheckedState w14:val="2610" w14:font="MS Gothic"/>
             </w14:checkbox>
           </w:sdtPr>
-          <w:sdtEndPr/>
           <w:sdtContent>
             <w:tc>
               <w:tcPr>
@@ -1799,357 +2114,27 @@
           </w:sdtContent>
         </w:sdt>
       </w:tr>
-      <w:tr>
-        <w:trPr>
-          <w:trHeight w:val="425"/>
-        </w:trPr>
-        <w:tc>
-          <w:tcPr>
-            <w:tcW w:w="8075" w:type="dxa"/>
-            <w:vAlign w:val="center"/>
-          </w:tcPr>
-          <w:p>
-            <w:pPr>
-              <w:pStyle w:val="ListParagraph"/>
-              <w:numPr>
-                <w:ilvl w:val="0"/>
-                <w:numId w:val="1"/>
-              </w:numPr>
-            </w:pPr>
-            <w:r>
-              <w:t>Implement increasing difficulty</w:t>
-            </w:r>
-            <w:r>
-              <w:t>. A</w:t>
-            </w:r>
-            <w:r>
-              <w:t>s the game goes on</w:t>
-            </w:r>
-            <w:r>
-              <w:t>,</w:t>
-            </w:r>
-            <w:r>
-              <w:t xml:space="preserve"> it should get more challenging</w:t>
-            </w:r>
-            <w:r>
-              <w:t>.</w:t>
-            </w:r>
-          </w:p>
-        </w:tc>
-        <w:sdt>
-          <w:sdtPr>
-            <w:id w:val="-941141868"/>
-            <w14:checkbox>
-              <w14:checked w14:val="0"/>
-              <w14:checkedState w14:val="2612" w14:font="MS Gothic"/>
-              <w14:uncheckedState w14:val="2610" w14:font="MS Gothic"/>
-            </w14:checkbox>
-          </w:sdtPr>
-          <w:sdtEndPr/>
-          <w:sdtContent>
-            <w:tc>
-              <w:tcPr>
-                <w:tcW w:w="941" w:type="dxa"/>
-                <w:shd w:val="clear" w:color="auto" w:fill="auto"/>
-                <w:vAlign w:val="center"/>
-              </w:tcPr>
-              <w:p>
-                <w:pPr>
-                  <w:jc w:val="center"/>
-                </w:pPr>
-                <w:r>
-                  <w:rPr>
-                    <w:rFonts w:ascii="MS Gothic" w:eastAsia="MS Gothic" w:hAnsi="MS Gothic" w:hint="eastAsia"/>
-                  </w:rPr>
-                  <w:t>☐</w:t>
-                </w:r>
-              </w:p>
-            </w:tc>
-          </w:sdtContent>
-        </w:sdt>
-      </w:tr>
-      <w:tr>
-        <w:trPr>
-          <w:trHeight w:val="425"/>
-        </w:trPr>
-        <w:tc>
-          <w:tcPr>
-            <w:tcW w:w="8075" w:type="dxa"/>
-            <w:vAlign w:val="center"/>
-          </w:tcPr>
-          <w:p>
-            <w:r>
-              <w:t xml:space="preserve">Create an infinite number of levels (not premade mazes but </w:t>
-            </w:r>
-            <w:r>
-              <w:t>randomly</w:t>
-            </w:r>
-            <w:r>
-              <w:t xml:space="preserve"> created)</w:t>
-            </w:r>
-          </w:p>
-        </w:tc>
-        <w:sdt>
-          <w:sdtPr>
-            <w:id w:val="-415404537"/>
-            <w14:checkbox>
-              <w14:checked w14:val="1"/>
-              <w14:checkedState w14:val="2612" w14:font="MS Gothic"/>
-              <w14:uncheckedState w14:val="2610" w14:font="MS Gothic"/>
-            </w14:checkbox>
-          </w:sdtPr>
-          <w:sdtEndPr/>
-          <w:sdtContent>
-            <w:tc>
-              <w:tcPr>
-                <w:tcW w:w="941" w:type="dxa"/>
-                <w:shd w:val="clear" w:color="auto" w:fill="auto"/>
-                <w:vAlign w:val="center"/>
-              </w:tcPr>
-              <w:p>
-                <w:pPr>
-                  <w:jc w:val="center"/>
-                </w:pPr>
-                <w:r>
-                  <w:rPr>
-                    <w:rFonts w:ascii="MS Gothic" w:eastAsia="MS Gothic" w:hAnsi="MS Gothic" w:hint="eastAsia"/>
-                  </w:rPr>
-                  <w:t>☒</w:t>
-                </w:r>
-              </w:p>
-            </w:tc>
-          </w:sdtContent>
-        </w:sdt>
-      </w:tr>
-      <w:tr>
-        <w:trPr>
-          <w:trHeight w:val="425"/>
-        </w:trPr>
-        <w:tc>
-          <w:tcPr>
-            <w:tcW w:w="8075" w:type="dxa"/>
-            <w:vAlign w:val="center"/>
-          </w:tcPr>
-          <w:p>
-            <w:pPr>
-              <w:pStyle w:val="ListParagraph"/>
-              <w:numPr>
-                <w:ilvl w:val="0"/>
-                <w:numId w:val="1"/>
-              </w:numPr>
-            </w:pPr>
-            <w:r>
-              <w:t>Prevent an impossible</w:t>
-            </w:r>
-            <w:r>
-              <w:t>-to-</w:t>
-            </w:r>
-            <w:r>
-              <w:t>solve maze</w:t>
-            </w:r>
-            <w:r>
-              <w:t>.</w:t>
-            </w:r>
-            <w:r>
-              <w:t xml:space="preserve"> </w:t>
-            </w:r>
-          </w:p>
-        </w:tc>
-        <w:sdt>
-          <w:sdtPr>
-            <w:id w:val="1682546810"/>
-            <w14:checkbox>
-              <w14:checked w14:val="0"/>
-              <w14:checkedState w14:val="2612" w14:font="MS Gothic"/>
-              <w14:uncheckedState w14:val="2610" w14:font="MS Gothic"/>
-            </w14:checkbox>
-          </w:sdtPr>
-          <w:sdtEndPr/>
-          <w:sdtContent>
-            <w:tc>
-              <w:tcPr>
-                <w:tcW w:w="941" w:type="dxa"/>
-                <w:shd w:val="clear" w:color="auto" w:fill="auto"/>
-                <w:vAlign w:val="center"/>
-              </w:tcPr>
-              <w:p>
-                <w:pPr>
-                  <w:jc w:val="center"/>
-                </w:pPr>
-                <w:r>
-                  <w:rPr>
-                    <w:rFonts w:ascii="MS Gothic" w:eastAsia="MS Gothic" w:hAnsi="MS Gothic" w:hint="eastAsia"/>
-                  </w:rPr>
-                  <w:t>☐</w:t>
-                </w:r>
-              </w:p>
-            </w:tc>
-          </w:sdtContent>
-        </w:sdt>
-      </w:tr>
-      <w:tr>
-        <w:trPr>
-          <w:trHeight w:val="425"/>
-        </w:trPr>
-        <w:tc>
-          <w:tcPr>
-            <w:tcW w:w="8075" w:type="dxa"/>
-            <w:vAlign w:val="center"/>
-          </w:tcPr>
-          <w:p>
-            <w:r>
-              <w:t xml:space="preserve">Add </w:t>
-            </w:r>
-            <w:r>
-              <w:t>two</w:t>
-            </w:r>
-            <w:r>
-              <w:t xml:space="preserve"> </w:t>
-            </w:r>
-            <w:r>
-              <w:t>unique</w:t>
-            </w:r>
-            <w:r>
-              <w:t xml:space="preserve"> feature</w:t>
-            </w:r>
-            <w:r>
-              <w:t>s</w:t>
-            </w:r>
-            <w:r>
-              <w:t xml:space="preserve"> to the game</w:t>
-            </w:r>
-            <w:r>
-              <w:t>. T</w:t>
-            </w:r>
-            <w:r>
-              <w:t>he better the feature</w:t>
-            </w:r>
-            <w:r>
-              <w:t>,</w:t>
-            </w:r>
-            <w:r>
-              <w:t xml:space="preserve"> the more marks</w:t>
-            </w:r>
-          </w:p>
-        </w:tc>
-        <w:tc>
-          <w:tcPr>
-            <w:tcW w:w="941" w:type="dxa"/>
-            <w:shd w:val="clear" w:color="auto" w:fill="auto"/>
-            <w:vAlign w:val="center"/>
-          </w:tcPr>
-          <w:p/>
-        </w:tc>
-      </w:tr>
-      <w:tr>
-        <w:trPr>
-          <w:trHeight w:val="425"/>
-        </w:trPr>
-        <w:tc>
-          <w:tcPr>
-            <w:tcW w:w="8075" w:type="dxa"/>
-            <w:vAlign w:val="center"/>
-          </w:tcPr>
-          <w:p>
-            <w:pPr>
-              <w:pStyle w:val="ListParagraph"/>
-              <w:numPr>
-                <w:ilvl w:val="0"/>
-                <w:numId w:val="1"/>
-              </w:numPr>
-            </w:pPr>
-            <w:r>
-              <w:t>Feature One (replace with the feature)</w:t>
-            </w:r>
-          </w:p>
-        </w:tc>
-        <w:sdt>
-          <w:sdtPr>
-            <w:id w:val="493919526"/>
-            <w14:checkbox>
-              <w14:checked w14:val="0"/>
-              <w14:checkedState w14:val="2612" w14:font="MS Gothic"/>
-              <w14:uncheckedState w14:val="2610" w14:font="MS Gothic"/>
-            </w14:checkbox>
-          </w:sdtPr>
-          <w:sdtEndPr/>
-          <w:sdtContent>
-            <w:tc>
-              <w:tcPr>
-                <w:tcW w:w="941" w:type="dxa"/>
-                <w:shd w:val="clear" w:color="auto" w:fill="auto"/>
-                <w:vAlign w:val="center"/>
-              </w:tcPr>
-              <w:p>
-                <w:pPr>
-                  <w:jc w:val="center"/>
-                </w:pPr>
-                <w:r>
-                  <w:rPr>
-                    <w:rFonts w:ascii="MS Gothic" w:eastAsia="MS Gothic" w:hAnsi="MS Gothic" w:hint="eastAsia"/>
-                  </w:rPr>
-                  <w:t>☐</w:t>
-                </w:r>
-              </w:p>
-            </w:tc>
-          </w:sdtContent>
-        </w:sdt>
-      </w:tr>
-      <w:tr>
-        <w:trPr>
-          <w:trHeight w:val="425"/>
-        </w:trPr>
-        <w:tc>
-          <w:tcPr>
-            <w:tcW w:w="8075" w:type="dxa"/>
-            <w:vAlign w:val="center"/>
-          </w:tcPr>
-          <w:p>
-            <w:pPr>
-              <w:pStyle w:val="ListParagraph"/>
-              <w:numPr>
-                <w:ilvl w:val="0"/>
-                <w:numId w:val="1"/>
-              </w:numPr>
-            </w:pPr>
-            <w:r>
-              <w:t>Feature Two (replace with the feature)</w:t>
-            </w:r>
-          </w:p>
-        </w:tc>
-        <w:sdt>
-          <w:sdtPr>
-            <w:id w:val="-773941326"/>
-            <w14:checkbox>
-              <w14:checked w14:val="0"/>
-              <w14:checkedState w14:val="2612" w14:font="MS Gothic"/>
-              <w14:uncheckedState w14:val="2610" w14:font="MS Gothic"/>
-            </w14:checkbox>
-          </w:sdtPr>
-          <w:sdtEndPr/>
-          <w:sdtContent>
-            <w:tc>
-              <w:tcPr>
-                <w:tcW w:w="941" w:type="dxa"/>
-                <w:shd w:val="clear" w:color="auto" w:fill="auto"/>
-                <w:vAlign w:val="center"/>
-              </w:tcPr>
-              <w:p>
-                <w:pPr>
-                  <w:jc w:val="center"/>
-                </w:pPr>
-                <w:r>
-                  <w:rPr>
-                    <w:rFonts w:ascii="MS Gothic" w:eastAsia="MS Gothic" w:hAnsi="MS Gothic" w:hint="eastAsia"/>
-                  </w:rPr>
-                  <w:t>☐</w:t>
-                </w:r>
-              </w:p>
-            </w:tc>
-          </w:sdtContent>
-        </w:sdt>
-      </w:tr>
     </w:tbl>
+    <w:p/>
+    <w:p/>
+    <w:p>
+      <w:r>
+        <w:t>Two unique features</w:t>
+      </w:r>
+    </w:p>
+    <w:p>
+      <w:r>
+        <w:t xml:space="preserve">Extra powerups e.g. extra life speed </w:t>
+      </w:r>
+      <w:proofErr w:type="gramStart"/>
+      <w:r>
+        <w:t>boost ,</w:t>
+      </w:r>
+      <w:proofErr w:type="gramEnd"/>
+      <w:r>
+        <w:t xml:space="preserve"> worse ones like slow you down count as a point invisible for a couple of seconds</w:t>
+      </w:r>
+    </w:p>
     <w:p/>
     <w:sectPr>
       <w:pgSz w:w="11906" w:h="16838"/>

</xml_diff>